<commit_message>
fix:fix many bugs of documentation
</commit_message>
<xml_diff>
--- a/doc/迭代计划——迭代二/软件架构文档.docx
+++ b/doc/迭代计划——迭代二/软件架构文档.docx
@@ -356,19 +356,7 @@
               <w:rPr>
                 <w:rFonts w:ascii="Times New Roman"/>
               </w:rPr>
-              <w:t>&lt;</w:t>
-            </w:r>
-            <w:r>
-              <w:rPr>
-                <w:rFonts w:ascii="Times New Roman"/>
-              </w:rPr>
-              <w:t>2</w:t>
-            </w:r>
-            <w:r>
-              <w:rPr>
-                <w:rFonts w:ascii="Times New Roman"/>
-              </w:rPr>
-              <w:t>.0&gt;</w:t>
+              <w:t>&lt;2.0&gt;</w:t>
             </w:r>
           </w:p>
         </w:tc>
@@ -379,9 +367,6 @@
           <w:p>
             <w:pPr>
               <w:pStyle w:val="Tabletext"/>
-              <w:rPr>
-                <w:rFonts w:hint="eastAsia"/>
-              </w:rPr>
             </w:pPr>
             <w:r>
               <w:rPr>
@@ -1382,7 +1367,7 @@
           <w:rFonts w:hint="eastAsia"/>
           <w:noProof/>
         </w:rPr>
-        <w:t>数据视图（可选）</w:t>
+        <w:t>数据视图</w:t>
       </w:r>
       <w:r>
         <w:rPr>
@@ -1463,7 +1448,7 @@
           <w:rFonts w:hint="eastAsia"/>
           <w:noProof/>
         </w:rPr>
-        <w:t>核心算法设计（可选）</w:t>
+        <w:t>核心设计思想</w:t>
       </w:r>
       <w:r>
         <w:rPr>
@@ -1570,11 +1555,6 @@
       <w:bookmarkEnd w:id="0"/>
     </w:p>
     <w:p>
-      <w:pPr>
-        <w:rPr>
-          <w:rFonts w:hint="eastAsia"/>
-        </w:rPr>
-      </w:pPr>
       <w:r>
         <w:rPr>
           <w:rFonts w:hint="eastAsia"/>
@@ -1615,39 +1595,31 @@
         <w:rPr>
           <w:rFonts w:hint="eastAsia"/>
         </w:rPr>
-        <w:t>架</w:t>
-      </w:r>
-      <w:bookmarkStart w:id="1" w:name="_GoBack"/>
+        <w:t>架构模式。</w:t>
+      </w:r>
+    </w:p>
+    <w:p>
+      <w:pPr>
+        <w:pStyle w:val="2"/>
+      </w:pPr>
+      <w:bookmarkStart w:id="1" w:name="_Toc356851226"/>
+      <w:r>
+        <w:rPr>
+          <w:rFonts w:hint="eastAsia"/>
+        </w:rPr>
+        <w:t>目的</w:t>
+      </w:r>
       <w:bookmarkEnd w:id="1"/>
-      <w:r>
-        <w:rPr>
-          <w:rFonts w:hint="eastAsia"/>
-        </w:rPr>
-        <w:t>构模式。</w:t>
-      </w:r>
-    </w:p>
-    <w:p>
-      <w:pPr>
-        <w:pStyle w:val="2"/>
-      </w:pPr>
-      <w:bookmarkStart w:id="2" w:name="_Toc356851226"/>
-      <w:r>
-        <w:rPr>
-          <w:rFonts w:hint="eastAsia"/>
-        </w:rPr>
-        <w:t>目的</w:t>
-      </w:r>
-      <w:bookmarkEnd w:id="2"/>
     </w:p>
     <w:p>
       <w:pPr>
         <w:pStyle w:val="af1"/>
         <w:widowControl/>
         <w:rPr>
-          <w:rFonts w:ascii="宋体" w:hAnsi="宋体" w:cs="宋体" w:hint="eastAsia"/>
-        </w:rPr>
-      </w:pPr>
-      <w:bookmarkStart w:id="3" w:name="_Toc356851227"/>
+          <w:rFonts w:ascii="宋体" w:hAnsi="宋体" w:cs="宋体"/>
+        </w:rPr>
+      </w:pPr>
+      <w:bookmarkStart w:id="2" w:name="_Toc356851227"/>
       <w:r>
         <w:rPr>
           <w:rFonts w:ascii="宋体" w:hAnsi="宋体" w:cs="宋体" w:hint="eastAsia"/>
@@ -1704,10 +1676,10 @@
         </w:rPr>
         <w:t>参考资料</w:t>
       </w:r>
-      <w:bookmarkEnd w:id="3"/>
-    </w:p>
-    <w:p>
-      <w:bookmarkStart w:id="4" w:name="_Toc356851228"/>
+      <w:bookmarkEnd w:id="2"/>
+    </w:p>
+    <w:p>
+      <w:bookmarkStart w:id="3" w:name="_Toc356851228"/>
       <w:r>
         <w:rPr>
           <w:rFonts w:hint="eastAsia"/>
@@ -1724,11 +1696,6 @@
       <w:proofErr w:type="gramEnd"/>
     </w:p>
     <w:p>
-      <w:pPr>
-        <w:rPr>
-          <w:rFonts w:hint="eastAsia"/>
-        </w:rPr>
-      </w:pPr>
       <w:r>
         <w:rPr>
           <w:rFonts w:hint="eastAsia"/>
@@ -1745,11 +1712,6 @@
       <w:proofErr w:type="gramEnd"/>
     </w:p>
     <w:p>
-      <w:pPr>
-        <w:rPr>
-          <w:rFonts w:hint="eastAsia"/>
-        </w:rPr>
-      </w:pPr>
       <w:r>
         <w:t>学易-云作业平台概念模型</w:t>
       </w:r>
@@ -1773,7 +1735,7 @@
     <w:p>
       <w:pPr>
         <w:rPr>
-          <w:rFonts w:hAnsi="宋体" w:cs="宋体" w:hint="eastAsia"/>
+          <w:rFonts w:hAnsi="宋体" w:cs="宋体"/>
         </w:rPr>
       </w:pPr>
       <w:r>
@@ -1802,29 +1764,29 @@
     <w:p>
       <w:pPr>
         <w:rPr>
+          <w:rFonts w:hAnsi="宋体" w:cs="宋体"/>
+          <w:color w:val="000000"/>
+        </w:rPr>
+      </w:pPr>
+      <w:r>
+        <w:rPr>
           <w:rFonts w:hAnsi="宋体" w:cs="宋体" w:hint="eastAsia"/>
-          <w:color w:val="000000"/>
-        </w:rPr>
-      </w:pPr>
+        </w:rPr>
+        <w:t>学易-</w:t>
+      </w:r>
       <w:r>
         <w:rPr>
           <w:rFonts w:hAnsi="宋体" w:cs="宋体" w:hint="eastAsia"/>
-        </w:rPr>
-        <w:t>学易-</w:t>
-      </w:r>
+          <w:color w:val="000000"/>
+        </w:rPr>
+        <w:t>云作业平台系统软件开发计划.</w:t>
+      </w:r>
+      <w:proofErr w:type="gramStart"/>
       <w:r>
         <w:rPr>
           <w:rFonts w:hAnsi="宋体" w:cs="宋体" w:hint="eastAsia"/>
           <w:color w:val="000000"/>
         </w:rPr>
-        <w:t>云作业平台系统软件开发计划.</w:t>
-      </w:r>
-      <w:proofErr w:type="gramStart"/>
-      <w:r>
-        <w:rPr>
-          <w:rFonts w:hAnsi="宋体" w:cs="宋体" w:hint="eastAsia"/>
-          <w:color w:val="000000"/>
-        </w:rPr>
         <w:t>doc</w:t>
       </w:r>
       <w:proofErr w:type="gramEnd"/>
@@ -1832,7 +1794,7 @@
     <w:p>
       <w:pPr>
         <w:rPr>
-          <w:rFonts w:hAnsi="宋体" w:cs="宋体" w:hint="eastAsia"/>
+          <w:rFonts w:hAnsi="宋体" w:cs="宋体"/>
           <w:color w:val="000000"/>
         </w:rPr>
       </w:pPr>
@@ -1902,10 +1864,31 @@
         </w:rPr>
         <w:t>用例视图</w:t>
       </w:r>
-      <w:bookmarkEnd w:id="4"/>
-    </w:p>
-    <w:p>
-      <w:pPr>
+      <w:bookmarkEnd w:id="3"/>
+    </w:p>
+    <w:p>
+      <w:pPr>
+        <w:rPr>
+          <w:rFonts w:hAnsi="宋体" w:cs="宋体"/>
+          <w:b/>
+          <w:bCs/>
+          <w:color w:val="000000"/>
+          <w:sz w:val="24"/>
+          <w:szCs w:val="24"/>
+        </w:rPr>
+      </w:pPr>
+      <w:r>
+        <w:rPr>
+          <w:rFonts w:hAnsi="宋体" w:cs="宋体"/>
+          <w:b/>
+          <w:bCs/>
+          <w:color w:val="000000"/>
+          <w:sz w:val="24"/>
+          <w:szCs w:val="24"/>
+        </w:rPr>
+        <w:t>2</w:t>
+      </w:r>
+      <w:r>
         <w:rPr>
           <w:rFonts w:hAnsi="宋体" w:cs="宋体" w:hint="eastAsia"/>
           <w:b/>
@@ -1914,8 +1897,11 @@
           <w:sz w:val="24"/>
           <w:szCs w:val="24"/>
         </w:rPr>
-      </w:pPr>
-      <w:r>
+        <w:t>.1主要用例关系视图</w:t>
+      </w:r>
+    </w:p>
+    <w:p>
+      <w:pPr>
         <w:rPr>
           <w:rFonts w:hAnsi="宋体" w:cs="宋体"/>
           <w:b/>
@@ -1924,37 +1910,13 @@
           <w:sz w:val="24"/>
           <w:szCs w:val="24"/>
         </w:rPr>
-        <w:t>2</w:t>
-      </w:r>
-      <w:r>
-        <w:rPr>
-          <w:rFonts w:hAnsi="宋体" w:cs="宋体" w:hint="eastAsia"/>
-          <w:b/>
-          <w:bCs/>
-          <w:color w:val="000000"/>
-          <w:sz w:val="24"/>
-          <w:szCs w:val="24"/>
-        </w:rPr>
-        <w:t>.1主要用例关系视图</w:t>
-      </w:r>
-    </w:p>
-    <w:p>
-      <w:pPr>
+      </w:pPr>
+    </w:p>
+    <w:p>
+      <w:pPr>
+        <w:jc w:val="center"/>
         <w:rPr>
           <w:rFonts w:hAnsi="宋体" w:cs="宋体"/>
-          <w:b/>
-          <w:bCs/>
-          <w:color w:val="000000"/>
-          <w:sz w:val="24"/>
-          <w:szCs w:val="24"/>
-        </w:rPr>
-      </w:pPr>
-    </w:p>
-    <w:p>
-      <w:pPr>
-        <w:jc w:val="center"/>
-        <w:rPr>
-          <w:rFonts w:hAnsi="宋体" w:cs="宋体" w:hint="eastAsia"/>
           <w:b/>
           <w:bCs/>
           <w:color w:val="000000"/>
@@ -2026,15 +1988,68 @@
     <w:p>
       <w:pPr>
         <w:rPr>
+          <w:rFonts w:hAnsi="宋体" w:cs="宋体"/>
+          <w:color w:val="000000"/>
+        </w:rPr>
+      </w:pPr>
+      <w:r>
+        <w:rPr>
+          <w:rFonts w:hAnsi="宋体" w:cs="宋体"/>
+          <w:color w:val="000000"/>
+        </w:rPr>
+        <w:t>2</w:t>
+      </w:r>
+      <w:r>
+        <w:rPr>
           <w:rFonts w:hAnsi="宋体" w:cs="宋体" w:hint="eastAsia"/>
           <w:color w:val="000000"/>
         </w:rPr>
-      </w:pPr>
-      <w:r>
+        <w:t>.1.1查询课程信息</w:t>
+      </w:r>
+    </w:p>
+    <w:p>
+      <w:pPr>
         <w:rPr>
           <w:rFonts w:hAnsi="宋体" w:cs="宋体"/>
           <w:color w:val="000000"/>
         </w:rPr>
+      </w:pPr>
+      <w:r>
+        <w:rPr>
+          <w:rFonts w:hAnsi="宋体" w:cs="宋体" w:hint="eastAsia"/>
+          <w:color w:val="000000"/>
+        </w:rPr>
+        <w:t>简介：该用例允许学生和教师（管理员）两类用户查询名下课程的信息，信息包括课程大纲、课程进度、课程作业等，可以查询的课程有正在上的课程也有</w:t>
+      </w:r>
+      <w:proofErr w:type="gramStart"/>
+      <w:r>
+        <w:rPr>
+          <w:rFonts w:hAnsi="宋体" w:cs="宋体" w:hint="eastAsia"/>
+          <w:color w:val="000000"/>
+        </w:rPr>
+        <w:t>已经结课的</w:t>
+      </w:r>
+      <w:proofErr w:type="gramEnd"/>
+      <w:r>
+        <w:rPr>
+          <w:rFonts w:hAnsi="宋体" w:cs="宋体" w:hint="eastAsia"/>
+          <w:color w:val="000000"/>
+        </w:rPr>
+        <w:t>历史课程。</w:t>
+      </w:r>
+    </w:p>
+    <w:p>
+      <w:pPr>
+        <w:rPr>
+          <w:rFonts w:hAnsi="宋体" w:cs="宋体"/>
+          <w:color w:val="000000"/>
+        </w:rPr>
+      </w:pPr>
+      <w:r>
+        <w:rPr>
+          <w:rFonts w:hAnsi="宋体" w:cs="宋体"/>
+          <w:color w:val="000000"/>
+        </w:rPr>
         <w:t>2</w:t>
       </w:r>
       <w:r>
@@ -2042,52 +2057,110 @@
           <w:rFonts w:hAnsi="宋体" w:cs="宋体" w:hint="eastAsia"/>
           <w:color w:val="000000"/>
         </w:rPr>
-        <w:t>.1.1查询课程信息</w:t>
-      </w:r>
-    </w:p>
-    <w:p>
-      <w:pPr>
+        <w:t>.1.2用户管理</w:t>
+      </w:r>
+    </w:p>
+    <w:p>
+      <w:pPr>
+        <w:rPr>
+          <w:rFonts w:hAnsi="宋体" w:cs="宋体"/>
+          <w:color w:val="000000"/>
+        </w:rPr>
+      </w:pPr>
+      <w:r>
         <w:rPr>
           <w:rFonts w:hAnsi="宋体" w:cs="宋体" w:hint="eastAsia"/>
           <w:color w:val="000000"/>
         </w:rPr>
-      </w:pPr>
+        <w:t>简介：该用例支持平台管理员统一管理平台上的所有用户，包括学生以及教师，管理员可以由本地的excel文件批量导入用户信息名单或者申请从合作院校的教务系统导入。</w:t>
+      </w:r>
+    </w:p>
+    <w:p>
+      <w:pPr>
+        <w:rPr>
+          <w:rFonts w:hAnsi="宋体" w:cs="宋体"/>
+          <w:color w:val="000000"/>
+        </w:rPr>
+      </w:pPr>
+      <w:r>
+        <w:rPr>
+          <w:rFonts w:hAnsi="宋体" w:cs="宋体"/>
+          <w:color w:val="000000"/>
+        </w:rPr>
+        <w:t>2</w:t>
+      </w:r>
       <w:r>
         <w:rPr>
           <w:rFonts w:hAnsi="宋体" w:cs="宋体" w:hint="eastAsia"/>
           <w:color w:val="000000"/>
         </w:rPr>
-        <w:t>简介：该用例允许学生和教师（管理员）两类用户查询名下课程的信息，信息包括课程大纲、课程进度、课程作业等，可以查询的课程有正在上的课程也有</w:t>
-      </w:r>
-      <w:proofErr w:type="gramStart"/>
+        <w:t>.1.3创建课程</w:t>
+      </w:r>
+    </w:p>
+    <w:p>
+      <w:pPr>
+        <w:rPr>
+          <w:rFonts w:hAnsi="宋体" w:cs="宋体"/>
+          <w:color w:val="000000"/>
+        </w:rPr>
+      </w:pPr>
       <w:r>
         <w:rPr>
           <w:rFonts w:hAnsi="宋体" w:cs="宋体" w:hint="eastAsia"/>
           <w:color w:val="000000"/>
         </w:rPr>
-        <w:t>已经结课的</w:t>
-      </w:r>
-      <w:proofErr w:type="gramEnd"/>
+        <w:t>简介：该用例允许教师创建一个课程。</w:t>
+      </w:r>
+    </w:p>
+    <w:p>
+      <w:pPr>
+        <w:rPr>
+          <w:rFonts w:hAnsi="宋体" w:cs="宋体"/>
+          <w:color w:val="000000"/>
+        </w:rPr>
+      </w:pPr>
+      <w:r>
+        <w:rPr>
+          <w:rFonts w:hAnsi="宋体" w:cs="宋体"/>
+          <w:color w:val="000000"/>
+        </w:rPr>
+        <w:t>2</w:t>
+      </w:r>
       <w:r>
         <w:rPr>
           <w:rFonts w:hAnsi="宋体" w:cs="宋体" w:hint="eastAsia"/>
           <w:color w:val="000000"/>
         </w:rPr>
-        <w:t>历史课程。</w:t>
-      </w:r>
-    </w:p>
-    <w:p>
-      <w:pPr>
+        <w:t>.1.4课程学生管理</w:t>
+      </w:r>
+    </w:p>
+    <w:p>
+      <w:pPr>
+        <w:rPr>
+          <w:rFonts w:hAnsi="宋体" w:cs="宋体"/>
+          <w:color w:val="000000"/>
+        </w:rPr>
+      </w:pPr>
+      <w:r>
         <w:rPr>
           <w:rFonts w:hAnsi="宋体" w:cs="宋体" w:hint="eastAsia"/>
           <w:color w:val="000000"/>
         </w:rPr>
-      </w:pPr>
-      <w:r>
+        <w:t>简介：该用例允许教师在创建课程后对课程的上课学生进行管理，包括从备选名单中添加学生、从课程名单中删除正在上课的学生。</w:t>
+      </w:r>
+    </w:p>
+    <w:p>
+      <w:pPr>
         <w:rPr>
           <w:rFonts w:hAnsi="宋体" w:cs="宋体"/>
           <w:color w:val="000000"/>
         </w:rPr>
+      </w:pPr>
+      <w:r>
+        <w:rPr>
+          <w:rFonts w:hAnsi="宋体" w:cs="宋体"/>
+          <w:color w:val="000000"/>
+        </w:rPr>
         <w:t>2</w:t>
       </w:r>
       <w:r>
@@ -2095,36 +2168,73 @@
           <w:rFonts w:hAnsi="宋体" w:cs="宋体" w:hint="eastAsia"/>
           <w:color w:val="000000"/>
         </w:rPr>
-        <w:t>.1.2用户管理</w:t>
-      </w:r>
-    </w:p>
-    <w:p>
-      <w:pPr>
+        <w:t>.1.5布置作业</w:t>
+      </w:r>
+    </w:p>
+    <w:p>
+      <w:pPr>
+        <w:rPr>
+          <w:rFonts w:hAnsi="宋体" w:cs="宋体"/>
+          <w:color w:val="000000"/>
+        </w:rPr>
+      </w:pPr>
+      <w:r>
         <w:rPr>
           <w:rFonts w:hAnsi="宋体" w:cs="宋体" w:hint="eastAsia"/>
           <w:color w:val="000000"/>
         </w:rPr>
-      </w:pPr>
+        <w:t>简介：该用例允许教师布置作业发布到平台上，并且可以修改作业的题目内容。</w:t>
+      </w:r>
+    </w:p>
+    <w:p>
+      <w:pPr>
+        <w:rPr>
+          <w:rFonts w:hAnsi="宋体" w:cs="宋体"/>
+          <w:color w:val="000000"/>
+        </w:rPr>
+      </w:pPr>
+      <w:r>
+        <w:rPr>
+          <w:rFonts w:hAnsi="宋体" w:cs="宋体"/>
+          <w:color w:val="000000"/>
+        </w:rPr>
+        <w:t>2</w:t>
+      </w:r>
       <w:r>
         <w:rPr>
           <w:rFonts w:hAnsi="宋体" w:cs="宋体" w:hint="eastAsia"/>
           <w:color w:val="000000"/>
         </w:rPr>
-        <w:t>简介：该用例支持平台管理员统一管理平台上的所有用户，包括学生以及教师，管理员可以由本地的excel文件批量导入用户信息名单或者申请从合作院校的教务系统导入。</w:t>
-      </w:r>
-    </w:p>
-    <w:p>
-      <w:pPr>
+        <w:t>.1.6批改作业</w:t>
+      </w:r>
+    </w:p>
+    <w:p>
+      <w:pPr>
+        <w:rPr>
+          <w:rFonts w:hAnsi="宋体" w:cs="宋体"/>
+          <w:color w:val="000000"/>
+        </w:rPr>
+      </w:pPr>
+      <w:r>
         <w:rPr>
           <w:rFonts w:hAnsi="宋体" w:cs="宋体" w:hint="eastAsia"/>
           <w:color w:val="000000"/>
         </w:rPr>
-      </w:pPr>
-      <w:r>
+        <w:t>简介：该用例允许教师获取学生提交的作业，系统自动批改客观题并且由教师对主观题进行评分批注和评语。</w:t>
+      </w:r>
+    </w:p>
+    <w:p>
+      <w:pPr>
         <w:rPr>
           <w:rFonts w:hAnsi="宋体" w:cs="宋体"/>
           <w:color w:val="000000"/>
         </w:rPr>
+      </w:pPr>
+      <w:r>
+        <w:rPr>
+          <w:rFonts w:hAnsi="宋体" w:cs="宋体"/>
+          <w:color w:val="000000"/>
+        </w:rPr>
         <w:t>2</w:t>
       </w:r>
       <w:r>
@@ -2132,36 +2242,73 @@
           <w:rFonts w:hAnsi="宋体" w:cs="宋体" w:hint="eastAsia"/>
           <w:color w:val="000000"/>
         </w:rPr>
-        <w:t>.1.3创建课程</w:t>
-      </w:r>
-    </w:p>
-    <w:p>
-      <w:pPr>
+        <w:t>.1.7班级管理</w:t>
+      </w:r>
+    </w:p>
+    <w:p>
+      <w:pPr>
+        <w:rPr>
+          <w:rFonts w:hAnsi="宋体" w:cs="宋体"/>
+          <w:color w:val="000000"/>
+        </w:rPr>
+      </w:pPr>
+      <w:r>
         <w:rPr>
           <w:rFonts w:hAnsi="宋体" w:cs="宋体" w:hint="eastAsia"/>
           <w:color w:val="000000"/>
         </w:rPr>
-      </w:pPr>
+        <w:t>简介：该用例与管理员的用户管理内容相似，不过权限范围不同。该用例允许班主任统一管理所在班级的学生信息，包括学生添加、删除、信息修改。</w:t>
+      </w:r>
+    </w:p>
+    <w:p>
+      <w:pPr>
+        <w:rPr>
+          <w:rFonts w:hAnsi="宋体" w:cs="宋体"/>
+          <w:color w:val="000000"/>
+        </w:rPr>
+      </w:pPr>
+      <w:r>
+        <w:rPr>
+          <w:rFonts w:hAnsi="宋体" w:cs="宋体"/>
+          <w:color w:val="000000"/>
+        </w:rPr>
+        <w:t>2</w:t>
+      </w:r>
       <w:r>
         <w:rPr>
           <w:rFonts w:hAnsi="宋体" w:cs="宋体" w:hint="eastAsia"/>
           <w:color w:val="000000"/>
         </w:rPr>
-        <w:t>简介：该用例允许教师创建一个课程。</w:t>
-      </w:r>
-    </w:p>
-    <w:p>
-      <w:pPr>
+        <w:t>.1.8提交作业</w:t>
+      </w:r>
+    </w:p>
+    <w:p>
+      <w:pPr>
+        <w:rPr>
+          <w:rFonts w:hAnsi="宋体" w:cs="宋体"/>
+          <w:color w:val="000000"/>
+        </w:rPr>
+      </w:pPr>
+      <w:r>
         <w:rPr>
           <w:rFonts w:hAnsi="宋体" w:cs="宋体" w:hint="eastAsia"/>
           <w:color w:val="000000"/>
         </w:rPr>
-      </w:pPr>
-      <w:r>
+        <w:t>简介：该用例允许学生查看作业内容并提交作业到平台上。</w:t>
+      </w:r>
+    </w:p>
+    <w:p>
+      <w:pPr>
         <w:rPr>
           <w:rFonts w:hAnsi="宋体" w:cs="宋体"/>
           <w:color w:val="000000"/>
         </w:rPr>
+      </w:pPr>
+      <w:r>
+        <w:rPr>
+          <w:rFonts w:hAnsi="宋体" w:cs="宋体"/>
+          <w:color w:val="000000"/>
+        </w:rPr>
         <w:t>2</w:t>
       </w:r>
       <w:r>
@@ -2169,198 +2316,13 @@
           <w:rFonts w:hAnsi="宋体" w:cs="宋体" w:hint="eastAsia"/>
           <w:color w:val="000000"/>
         </w:rPr>
-        <w:t>.1.4课程学生管理</w:t>
-      </w:r>
-    </w:p>
-    <w:p>
-      <w:pPr>
-        <w:rPr>
-          <w:rFonts w:hAnsi="宋体" w:cs="宋体" w:hint="eastAsia"/>
-          <w:color w:val="000000"/>
-        </w:rPr>
-      </w:pPr>
-      <w:r>
-        <w:rPr>
-          <w:rFonts w:hAnsi="宋体" w:cs="宋体" w:hint="eastAsia"/>
-          <w:color w:val="000000"/>
-        </w:rPr>
-        <w:t>简介：该用例允许教师在创建课程后对课程的上课学生进行管理，包括从备选名单中添加学生、从课程名单中删除正在上课的学生。</w:t>
-      </w:r>
-    </w:p>
-    <w:p>
-      <w:pPr>
-        <w:rPr>
-          <w:rFonts w:hAnsi="宋体" w:cs="宋体" w:hint="eastAsia"/>
-          <w:color w:val="000000"/>
-        </w:rPr>
-      </w:pPr>
-      <w:r>
+        <w:t>.1.9错题本查看</w:t>
+      </w:r>
+    </w:p>
+    <w:p>
+      <w:pPr>
         <w:rPr>
           <w:rFonts w:hAnsi="宋体" w:cs="宋体"/>
-          <w:color w:val="000000"/>
-        </w:rPr>
-        <w:t>2</w:t>
-      </w:r>
-      <w:r>
-        <w:rPr>
-          <w:rFonts w:hAnsi="宋体" w:cs="宋体" w:hint="eastAsia"/>
-          <w:color w:val="000000"/>
-        </w:rPr>
-        <w:t>.1.5布置作业</w:t>
-      </w:r>
-    </w:p>
-    <w:p>
-      <w:pPr>
-        <w:rPr>
-          <w:rFonts w:hAnsi="宋体" w:cs="宋体" w:hint="eastAsia"/>
-          <w:color w:val="000000"/>
-        </w:rPr>
-      </w:pPr>
-      <w:r>
-        <w:rPr>
-          <w:rFonts w:hAnsi="宋体" w:cs="宋体" w:hint="eastAsia"/>
-          <w:color w:val="000000"/>
-        </w:rPr>
-        <w:t>简介：该用例允许教师布置作业发布到平台上，并且可以修改作业的题目内容。</w:t>
-      </w:r>
-    </w:p>
-    <w:p>
-      <w:pPr>
-        <w:rPr>
-          <w:rFonts w:hAnsi="宋体" w:cs="宋体" w:hint="eastAsia"/>
-          <w:color w:val="000000"/>
-        </w:rPr>
-      </w:pPr>
-      <w:r>
-        <w:rPr>
-          <w:rFonts w:hAnsi="宋体" w:cs="宋体"/>
-          <w:color w:val="000000"/>
-        </w:rPr>
-        <w:t>2</w:t>
-      </w:r>
-      <w:r>
-        <w:rPr>
-          <w:rFonts w:hAnsi="宋体" w:cs="宋体" w:hint="eastAsia"/>
-          <w:color w:val="000000"/>
-        </w:rPr>
-        <w:t>.1.6批改作业</w:t>
-      </w:r>
-    </w:p>
-    <w:p>
-      <w:pPr>
-        <w:rPr>
-          <w:rFonts w:hAnsi="宋体" w:cs="宋体" w:hint="eastAsia"/>
-          <w:color w:val="000000"/>
-        </w:rPr>
-      </w:pPr>
-      <w:r>
-        <w:rPr>
-          <w:rFonts w:hAnsi="宋体" w:cs="宋体" w:hint="eastAsia"/>
-          <w:color w:val="000000"/>
-        </w:rPr>
-        <w:t>简介：该用例允许教师获取学生提交的作业，系统自动批改客观题并且由教师对主观题进行评分批注和评语。</w:t>
-      </w:r>
-    </w:p>
-    <w:p>
-      <w:pPr>
-        <w:rPr>
-          <w:rFonts w:hAnsi="宋体" w:cs="宋体" w:hint="eastAsia"/>
-          <w:color w:val="000000"/>
-        </w:rPr>
-      </w:pPr>
-      <w:r>
-        <w:rPr>
-          <w:rFonts w:hAnsi="宋体" w:cs="宋体"/>
-          <w:color w:val="000000"/>
-        </w:rPr>
-        <w:t>2</w:t>
-      </w:r>
-      <w:r>
-        <w:rPr>
-          <w:rFonts w:hAnsi="宋体" w:cs="宋体" w:hint="eastAsia"/>
-          <w:color w:val="000000"/>
-        </w:rPr>
-        <w:t>.1.7班级管理</w:t>
-      </w:r>
-    </w:p>
-    <w:p>
-      <w:pPr>
-        <w:rPr>
-          <w:rFonts w:hAnsi="宋体" w:cs="宋体" w:hint="eastAsia"/>
-          <w:color w:val="000000"/>
-        </w:rPr>
-      </w:pPr>
-      <w:r>
-        <w:rPr>
-          <w:rFonts w:hAnsi="宋体" w:cs="宋体" w:hint="eastAsia"/>
-          <w:color w:val="000000"/>
-        </w:rPr>
-        <w:t>简介：该用例与管理员的用户管理内容相似，不过权限范围不同。该用例允许班主任统一管理所在班级的学生信息，包括学生添加、删除、信息修改。</w:t>
-      </w:r>
-    </w:p>
-    <w:p>
-      <w:pPr>
-        <w:rPr>
-          <w:rFonts w:hAnsi="宋体" w:cs="宋体" w:hint="eastAsia"/>
-          <w:color w:val="000000"/>
-        </w:rPr>
-      </w:pPr>
-      <w:r>
-        <w:rPr>
-          <w:rFonts w:hAnsi="宋体" w:cs="宋体"/>
-          <w:color w:val="000000"/>
-        </w:rPr>
-        <w:t>2</w:t>
-      </w:r>
-      <w:r>
-        <w:rPr>
-          <w:rFonts w:hAnsi="宋体" w:cs="宋体" w:hint="eastAsia"/>
-          <w:color w:val="000000"/>
-        </w:rPr>
-        <w:t>.1.8提交作业</w:t>
-      </w:r>
-    </w:p>
-    <w:p>
-      <w:pPr>
-        <w:rPr>
-          <w:rFonts w:hAnsi="宋体" w:cs="宋体" w:hint="eastAsia"/>
-          <w:color w:val="000000"/>
-        </w:rPr>
-      </w:pPr>
-      <w:r>
-        <w:rPr>
-          <w:rFonts w:hAnsi="宋体" w:cs="宋体" w:hint="eastAsia"/>
-          <w:color w:val="000000"/>
-        </w:rPr>
-        <w:t>简介：该用例允许学生查看作业内容并提交作业到平台上。</w:t>
-      </w:r>
-    </w:p>
-    <w:p>
-      <w:pPr>
-        <w:rPr>
-          <w:rFonts w:hAnsi="宋体" w:cs="宋体" w:hint="eastAsia"/>
-          <w:color w:val="000000"/>
-        </w:rPr>
-      </w:pPr>
-      <w:r>
-        <w:rPr>
-          <w:rFonts w:hAnsi="宋体" w:cs="宋体"/>
-          <w:color w:val="000000"/>
-        </w:rPr>
-        <w:t>2</w:t>
-      </w:r>
-      <w:r>
-        <w:rPr>
-          <w:rFonts w:hAnsi="宋体" w:cs="宋体" w:hint="eastAsia"/>
-          <w:color w:val="000000"/>
-        </w:rPr>
-        <w:t>.1.9错题本查看</w:t>
-      </w:r>
-    </w:p>
-    <w:p>
-      <w:pPr>
-        <w:rPr>
-          <w:rFonts w:hAnsi="宋体" w:cs="宋体" w:hint="eastAsia"/>
           <w:color w:val="000000"/>
         </w:rPr>
       </w:pPr>
@@ -2378,27 +2340,27 @@
         <w:pStyle w:val="1"/>
         <w:ind w:left="360" w:hanging="360"/>
       </w:pPr>
-      <w:bookmarkStart w:id="5" w:name="_Toc356851229"/>
+      <w:bookmarkStart w:id="4" w:name="_Toc356851229"/>
       <w:r>
         <w:rPr>
           <w:rFonts w:hint="eastAsia"/>
         </w:rPr>
         <w:t>逻辑视图</w:t>
       </w:r>
+      <w:bookmarkEnd w:id="4"/>
+    </w:p>
+    <w:p>
+      <w:pPr>
+        <w:pStyle w:val="2"/>
+      </w:pPr>
+      <w:bookmarkStart w:id="5" w:name="_Toc356851230"/>
+      <w:r>
+        <w:rPr>
+          <w:rFonts w:hint="eastAsia"/>
+        </w:rPr>
+        <w:t>概述</w:t>
+      </w:r>
       <w:bookmarkEnd w:id="5"/>
-    </w:p>
-    <w:p>
-      <w:pPr>
-        <w:pStyle w:val="2"/>
-      </w:pPr>
-      <w:bookmarkStart w:id="6" w:name="_Toc356851230"/>
-      <w:r>
-        <w:rPr>
-          <w:rFonts w:hint="eastAsia"/>
-        </w:rPr>
-        <w:t>概述</w:t>
-      </w:r>
-      <w:bookmarkEnd w:id="6"/>
     </w:p>
     <w:p>
       <w:pPr>
@@ -2411,7 +2373,7 @@
           <w:szCs w:val="20"/>
         </w:rPr>
       </w:pPr>
-      <w:bookmarkStart w:id="7" w:name="_Toc356851231"/>
+      <w:bookmarkStart w:id="6" w:name="_Toc356851231"/>
       <w:r>
         <w:rPr>
           <w:rFonts w:ascii="宋体" w:hAnsi="宋体" w:cs="宋体" w:hint="eastAsia"/>
@@ -2419,25 +2381,7 @@
           <w:sz w:val="20"/>
           <w:szCs w:val="20"/>
         </w:rPr>
-        <w:t>云作业平台的逻辑视图</w:t>
-      </w:r>
-      <w:r>
-        <w:rPr>
-          <w:rFonts w:ascii="宋体" w:hAnsi="宋体" w:cs="宋体" w:hint="eastAsia"/>
-          <w:color w:val="000000"/>
-          <w:sz w:val="20"/>
-          <w:szCs w:val="20"/>
-        </w:rPr>
-        <w:t>采用分层架构，</w:t>
-      </w:r>
-      <w:r>
-        <w:rPr>
-          <w:rFonts w:ascii="宋体" w:hAnsi="宋体" w:cs="宋体" w:hint="eastAsia"/>
-          <w:color w:val="000000"/>
-          <w:sz w:val="20"/>
-          <w:szCs w:val="20"/>
-        </w:rPr>
-        <w:t>由4个主要包组成：应用系统、特定业务、中间件、系统软件。</w:t>
+        <w:t>云作业平台的逻辑视图采用分层架构，由4个主要包组成：应用系统、特定业务、中间件、系统软件。</w:t>
       </w:r>
     </w:p>
     <w:p>
@@ -2445,7 +2389,7 @@
         <w:pStyle w:val="af1"/>
         <w:widowControl/>
         <w:rPr>
-          <w:rFonts w:ascii="宋体" w:hAnsi="宋体" w:cs="宋体" w:hint="eastAsia"/>
+          <w:rFonts w:ascii="宋体" w:hAnsi="宋体" w:cs="宋体"/>
           <w:color w:val="000000"/>
           <w:sz w:val="20"/>
           <w:szCs w:val="20"/>
@@ -2519,24 +2463,40 @@
         </w:rPr>
         <w:t>在构架方面具有重要意义的设计包</w:t>
       </w:r>
-      <w:bookmarkEnd w:id="7"/>
-    </w:p>
-    <w:p>
-      <w:pPr>
+      <w:bookmarkEnd w:id="6"/>
+    </w:p>
+    <w:p>
+      <w:pPr>
+        <w:rPr>
+          <w:rFonts w:hAnsi="宋体" w:cs="宋体"/>
+          <w:b/>
+          <w:color w:val="000000"/>
+        </w:rPr>
+      </w:pPr>
+      <w:bookmarkStart w:id="7" w:name="_Toc356851232"/>
+      <w:r>
+        <w:rPr>
+          <w:rFonts w:hAnsi="宋体" w:cs="宋体"/>
+          <w:b/>
+          <w:color w:val="000000"/>
+        </w:rPr>
+        <w:t>3</w:t>
+      </w:r>
+      <w:r>
         <w:rPr>
           <w:rFonts w:hAnsi="宋体" w:cs="宋体" w:hint="eastAsia"/>
           <w:b/>
           <w:color w:val="000000"/>
         </w:rPr>
-      </w:pPr>
-      <w:bookmarkStart w:id="8" w:name="_Toc356851232"/>
+        <w:t>.</w:t>
+      </w:r>
       <w:r>
         <w:rPr>
           <w:rFonts w:hAnsi="宋体" w:cs="宋体"/>
           <w:b/>
           <w:color w:val="000000"/>
         </w:rPr>
-        <w:t>3</w:t>
+        <w:t>2</w:t>
       </w:r>
       <w:r>
         <w:rPr>
@@ -2544,23 +2504,22 @@
           <w:b/>
           <w:color w:val="000000"/>
         </w:rPr>
-        <w:t>.</w:t>
-      </w:r>
-      <w:r>
+        <w:t>.1应用系统层</w:t>
+      </w:r>
+    </w:p>
+    <w:p>
+      <w:pPr>
         <w:rPr>
           <w:rFonts w:hAnsi="宋体" w:cs="宋体"/>
-          <w:b/>
-          <w:color w:val="000000"/>
-        </w:rPr>
-        <w:t>2</w:t>
-      </w:r>
+          <w:color w:val="000000"/>
+        </w:rPr>
+      </w:pPr>
       <w:r>
         <w:rPr>
           <w:rFonts w:hAnsi="宋体" w:cs="宋体" w:hint="eastAsia"/>
-          <w:b/>
-          <w:color w:val="000000"/>
-        </w:rPr>
-        <w:t>.1应用系统层</w:t>
+          <w:color w:val="000000"/>
+        </w:rPr>
+        <w:t>应用系统层包括了学易-云作业平台中的部分项目干系人所涉及到的核心业务，包括作业交互，开课结课，登录注册三个部分。每一个核心业务中都包含十几个至数十个请求接口。</w:t>
       </w:r>
     </w:p>
     <w:p>
@@ -2570,26 +2529,11 @@
           <w:color w:val="000000"/>
         </w:rPr>
       </w:pPr>
-      <w:r>
-        <w:rPr>
-          <w:rFonts w:hAnsi="宋体" w:cs="宋体" w:hint="eastAsia"/>
-          <w:color w:val="000000"/>
-        </w:rPr>
-        <w:t>应用系统层包括了学易-云作业平台中的部分项目干系人所涉及到的核心业务，包括作业交互，开课结课，登录注册三个部分。每一个核心业务中都包含十几个至数十个请求接口。</w:t>
-      </w:r>
-    </w:p>
-    <w:p>
-      <w:pPr>
-        <w:rPr>
-          <w:rFonts w:hAnsi="宋体" w:cs="宋体" w:hint="eastAsia"/>
-          <w:color w:val="000000"/>
-        </w:rPr>
-      </w:pPr>
-    </w:p>
-    <w:p>
-      <w:pPr>
-        <w:rPr>
-          <w:rFonts w:hAnsi="宋体" w:cs="宋体" w:hint="eastAsia"/>
+    </w:p>
+    <w:p>
+      <w:pPr>
+        <w:rPr>
+          <w:rFonts w:hAnsi="宋体" w:cs="宋体"/>
           <w:color w:val="000000"/>
         </w:rPr>
       </w:pPr>
@@ -2652,17 +2596,17 @@
     <w:p>
       <w:pPr>
         <w:rPr>
+          <w:rFonts w:hAnsi="宋体" w:cs="宋体"/>
+          <w:b/>
+          <w:color w:val="000000"/>
+        </w:rPr>
+      </w:pPr>
+      <w:r>
+        <w:rPr>
           <w:rFonts w:hAnsi="宋体" w:cs="宋体" w:hint="eastAsia"/>
           <w:b/>
           <w:color w:val="000000"/>
         </w:rPr>
-      </w:pPr>
-      <w:r>
-        <w:rPr>
-          <w:rFonts w:hAnsi="宋体" w:cs="宋体" w:hint="eastAsia"/>
-          <w:b/>
-          <w:color w:val="000000"/>
-        </w:rPr>
         <w:lastRenderedPageBreak/>
         <w:t>5.1.2特定业务层</w:t>
       </w:r>
@@ -2692,21 +2636,22 @@
     <w:p>
       <w:pPr>
         <w:rPr>
-          <w:rFonts w:hAnsi="宋体" w:cs="宋体" w:hint="eastAsia"/>
-          <w:color w:val="000000"/>
-        </w:rPr>
-      </w:pPr>
-    </w:p>
-    <w:p>
-      <w:pPr>
-        <w:rPr>
-          <w:rFonts w:hAnsi="宋体" w:cs="宋体" w:hint="eastAsia"/>
-          <w:color w:val="000000"/>
-        </w:rPr>
-      </w:pPr>
-      <w:r>
-        <w:rPr>
           <w:rFonts w:hAnsi="宋体" w:cs="宋体"/>
+          <w:color w:val="000000"/>
+        </w:rPr>
+      </w:pPr>
+    </w:p>
+    <w:p>
+      <w:pPr>
+        <w:rPr>
+          <w:rFonts w:hAnsi="宋体" w:cs="宋体"/>
+          <w:color w:val="000000"/>
+        </w:rPr>
+      </w:pPr>
+      <w:r>
+        <w:rPr>
+          <w:rFonts w:hAnsi="宋体" w:cs="宋体"/>
+          <w:noProof/>
           <w:color w:val="000000"/>
         </w:rPr>
         <w:drawing>
@@ -2766,17 +2711,56 @@
     <w:p>
       <w:pPr>
         <w:rPr>
+          <w:rFonts w:hAnsi="宋体" w:cs="宋体"/>
+          <w:color w:val="000000"/>
+        </w:rPr>
+      </w:pPr>
+      <w:proofErr w:type="gramStart"/>
+      <w:r>
+        <w:rPr>
           <w:rFonts w:hAnsi="宋体" w:cs="宋体" w:hint="eastAsia"/>
           <w:color w:val="000000"/>
         </w:rPr>
-      </w:pPr>
+        <w:t>中间件层由</w:t>
+      </w:r>
+      <w:proofErr w:type="gramEnd"/>
+      <w:r>
+        <w:rPr>
+          <w:rFonts w:hAnsi="宋体" w:cs="宋体" w:hint="eastAsia"/>
+          <w:color w:val="000000"/>
+        </w:rPr>
+        <w:t>网关和</w:t>
+      </w:r>
+      <w:proofErr w:type="spellStart"/>
+      <w:r>
+        <w:rPr>
+          <w:rFonts w:hAnsi="宋体" w:cs="宋体" w:hint="eastAsia"/>
+          <w:color w:val="000000"/>
+        </w:rPr>
+        <w:t>d</w:t>
+      </w:r>
+      <w:r>
+        <w:rPr>
+          <w:rFonts w:hAnsi="宋体" w:cs="宋体"/>
+          <w:color w:val="000000"/>
+        </w:rPr>
+        <w:t>ocker</w:t>
+      </w:r>
+      <w:proofErr w:type="spellEnd"/>
+      <w:r>
+        <w:rPr>
+          <w:rFonts w:hAnsi="宋体" w:cs="宋体" w:hint="eastAsia"/>
+          <w:color w:val="000000"/>
+        </w:rPr>
+        <w:t>集群组成。用户的所有请求将会先经过网关后发往</w:t>
+      </w:r>
       <w:proofErr w:type="gramStart"/>
       <w:r>
         <w:rPr>
           <w:rFonts w:hAnsi="宋体" w:cs="宋体" w:hint="eastAsia"/>
           <w:color w:val="000000"/>
         </w:rPr>
-        <w:t>中间件层由</w:t>
+        <w:t>各个微</w:t>
       </w:r>
       <w:proofErr w:type="gramEnd"/>
       <w:r>
@@ -2784,7 +2768,23 @@
           <w:rFonts w:hAnsi="宋体" w:cs="宋体" w:hint="eastAsia"/>
           <w:color w:val="000000"/>
         </w:rPr>
-        <w:t>网关和</w:t>
+        <w:t>服务，每个</w:t>
+      </w:r>
+      <w:proofErr w:type="gramStart"/>
+      <w:r>
+        <w:rPr>
+          <w:rFonts w:hAnsi="宋体" w:cs="宋体" w:hint="eastAsia"/>
+          <w:color w:val="000000"/>
+        </w:rPr>
+        <w:t>微服务</w:t>
+      </w:r>
+      <w:proofErr w:type="gramEnd"/>
+      <w:r>
+        <w:rPr>
+          <w:rFonts w:hAnsi="宋体" w:cs="宋体" w:hint="eastAsia"/>
+          <w:color w:val="000000"/>
+        </w:rPr>
+        <w:t>由</w:t>
       </w:r>
       <w:proofErr w:type="spellStart"/>
       <w:r>
@@ -2804,108 +2804,53 @@
       <w:proofErr w:type="spellEnd"/>
       <w:r>
         <w:rPr>
+          <w:rFonts w:hAnsi="宋体" w:cs="宋体"/>
+          <w:color w:val="000000"/>
+        </w:rPr>
+        <w:t xml:space="preserve"> </w:t>
+      </w:r>
+      <w:r>
+        <w:rPr>
           <w:rFonts w:hAnsi="宋体" w:cs="宋体" w:hint="eastAsia"/>
           <w:color w:val="000000"/>
         </w:rPr>
-        <w:t>集群组成。用户的所有请求将会先经过网关后发往</w:t>
-      </w:r>
-      <w:proofErr w:type="gramStart"/>
+        <w:t>包装并部署在服务器上，由</w:t>
+      </w:r>
+      <w:proofErr w:type="spellStart"/>
       <w:r>
         <w:rPr>
           <w:rFonts w:hAnsi="宋体" w:cs="宋体" w:hint="eastAsia"/>
           <w:color w:val="000000"/>
         </w:rPr>
-        <w:t>各个微</w:t>
-      </w:r>
-      <w:proofErr w:type="gramEnd"/>
+        <w:t>d</w:t>
+      </w:r>
+      <w:r>
+        <w:rPr>
+          <w:rFonts w:hAnsi="宋体" w:cs="宋体"/>
+          <w:color w:val="000000"/>
+        </w:rPr>
+        <w:t>ocker</w:t>
+      </w:r>
+      <w:proofErr w:type="spellEnd"/>
+      <w:r>
+        <w:rPr>
+          <w:rFonts w:hAnsi="宋体" w:cs="宋体"/>
+          <w:color w:val="000000"/>
+        </w:rPr>
+        <w:t xml:space="preserve"> swarm</w:t>
+      </w:r>
       <w:r>
         <w:rPr>
           <w:rFonts w:hAnsi="宋体" w:cs="宋体" w:hint="eastAsia"/>
           <w:color w:val="000000"/>
         </w:rPr>
-        <w:t>服务，每个</w:t>
-      </w:r>
-      <w:proofErr w:type="gramStart"/>
-      <w:r>
-        <w:rPr>
-          <w:rFonts w:hAnsi="宋体" w:cs="宋体" w:hint="eastAsia"/>
-          <w:color w:val="000000"/>
-        </w:rPr>
-        <w:t>微服务</w:t>
-      </w:r>
-      <w:proofErr w:type="gramEnd"/>
-      <w:r>
-        <w:rPr>
-          <w:rFonts w:hAnsi="宋体" w:cs="宋体" w:hint="eastAsia"/>
-          <w:color w:val="000000"/>
-        </w:rPr>
-        <w:t>由</w:t>
-      </w:r>
-      <w:proofErr w:type="spellStart"/>
-      <w:r>
-        <w:rPr>
-          <w:rFonts w:hAnsi="宋体" w:cs="宋体" w:hint="eastAsia"/>
-          <w:color w:val="000000"/>
-        </w:rPr>
-        <w:t>d</w:t>
-      </w:r>
-      <w:r>
+        <w:t>进行管理。</w:t>
+      </w:r>
+    </w:p>
+    <w:p>
+      <w:pPr>
         <w:rPr>
           <w:rFonts w:hAnsi="宋体" w:cs="宋体"/>
-          <w:color w:val="000000"/>
-        </w:rPr>
-        <w:t>ocker</w:t>
-      </w:r>
-      <w:proofErr w:type="spellEnd"/>
-      <w:r>
-        <w:rPr>
-          <w:rFonts w:hAnsi="宋体" w:cs="宋体"/>
-          <w:color w:val="000000"/>
-        </w:rPr>
-        <w:t xml:space="preserve"> </w:t>
-      </w:r>
-      <w:r>
-        <w:rPr>
-          <w:rFonts w:hAnsi="宋体" w:cs="宋体" w:hint="eastAsia"/>
-          <w:color w:val="000000"/>
-        </w:rPr>
-        <w:t>包装并部署在服务器上，由</w:t>
-      </w:r>
-      <w:proofErr w:type="spellStart"/>
-      <w:r>
-        <w:rPr>
-          <w:rFonts w:hAnsi="宋体" w:cs="宋体" w:hint="eastAsia"/>
-          <w:color w:val="000000"/>
-        </w:rPr>
-        <w:t>d</w:t>
-      </w:r>
-      <w:r>
-        <w:rPr>
-          <w:rFonts w:hAnsi="宋体" w:cs="宋体"/>
-          <w:color w:val="000000"/>
-        </w:rPr>
-        <w:t>ocker</w:t>
-      </w:r>
-      <w:proofErr w:type="spellEnd"/>
-      <w:r>
-        <w:rPr>
-          <w:rFonts w:hAnsi="宋体" w:cs="宋体"/>
-          <w:color w:val="000000"/>
-        </w:rPr>
-        <w:t xml:space="preserve"> swarm</w:t>
-      </w:r>
-      <w:r>
-        <w:rPr>
-          <w:rFonts w:hAnsi="宋体" w:cs="宋体" w:hint="eastAsia"/>
-          <w:color w:val="000000"/>
-        </w:rPr>
-        <w:t>进行管理。</w:t>
-      </w:r>
-    </w:p>
-    <w:p>
-      <w:pPr>
-        <w:rPr>
-          <w:rFonts w:hAnsi="宋体" w:cs="宋体" w:hint="eastAsia"/>
           <w:color w:val="000000"/>
         </w:rPr>
       </w:pPr>
@@ -2968,33 +2913,70 @@
     <w:p>
       <w:pPr>
         <w:rPr>
+          <w:rFonts w:hAnsi="宋体" w:cs="宋体"/>
+          <w:b/>
+          <w:color w:val="000000"/>
+        </w:rPr>
+      </w:pPr>
+      <w:r>
+        <w:rPr>
           <w:rFonts w:hAnsi="宋体" w:cs="宋体" w:hint="eastAsia"/>
           <w:b/>
           <w:color w:val="000000"/>
         </w:rPr>
+        <w:t>5.1.4系统软件层</w:t>
+      </w:r>
+    </w:p>
+    <w:p>
+      <w:pPr>
+        <w:rPr>
+          <w:rFonts w:hAnsi="宋体" w:cs="宋体"/>
+          <w:color w:val="000000"/>
+        </w:rPr>
       </w:pPr>
       <w:r>
         <w:rPr>
           <w:rFonts w:hAnsi="宋体" w:cs="宋体" w:hint="eastAsia"/>
-          <w:b/>
-          <w:color w:val="000000"/>
-        </w:rPr>
-        <w:t>5.1.4系统软件层</w:t>
-      </w:r>
-    </w:p>
-    <w:p>
-      <w:pPr>
+          <w:color w:val="000000"/>
+        </w:rPr>
+        <w:t>该系统软件层包含支持所有功能的</w:t>
+      </w:r>
+      <w:proofErr w:type="spellStart"/>
+      <w:r>
+        <w:rPr>
+          <w:rFonts w:hAnsi="宋体" w:cs="宋体" w:hint="eastAsia"/>
+          <w:color w:val="000000"/>
+        </w:rPr>
+        <w:t>M</w:t>
+      </w:r>
+      <w:r>
         <w:rPr>
           <w:rFonts w:hAnsi="宋体" w:cs="宋体"/>
           <w:color w:val="000000"/>
         </w:rPr>
-      </w:pPr>
+        <w:t>ysql</w:t>
+      </w:r>
+      <w:proofErr w:type="spellEnd"/>
       <w:r>
         <w:rPr>
           <w:rFonts w:hAnsi="宋体" w:cs="宋体" w:hint="eastAsia"/>
           <w:color w:val="000000"/>
         </w:rPr>
-        <w:t>该系统软件层包含支持所有功能的</w:t>
+        <w:t>关系型数据库和M</w:t>
+      </w:r>
+      <w:r>
+        <w:rPr>
+          <w:rFonts w:hAnsi="宋体" w:cs="宋体"/>
+          <w:color w:val="000000"/>
+        </w:rPr>
+        <w:t>ongoDB</w:t>
+      </w:r>
+      <w:r>
+        <w:rPr>
+          <w:rFonts w:hAnsi="宋体" w:cs="宋体" w:hint="eastAsia"/>
+          <w:color w:val="000000"/>
+        </w:rPr>
+        <w:t>非关系型数据库，以及三个</w:t>
       </w:r>
       <w:proofErr w:type="spellStart"/>
       <w:r>
@@ -3002,14 +2984,14 @@
           <w:rFonts w:hAnsi="宋体" w:cs="宋体" w:hint="eastAsia"/>
           <w:color w:val="000000"/>
         </w:rPr>
-        <w:t>M</w:t>
+        <w:t>s</w:t>
       </w:r>
       <w:r>
         <w:rPr>
           <w:rFonts w:hAnsi="宋体" w:cs="宋体"/>
           <w:color w:val="000000"/>
         </w:rPr>
-        <w:t>ysql</w:t>
+        <w:t>pringboot</w:t>
       </w:r>
       <w:proofErr w:type="spellEnd"/>
       <w:r>
@@ -3017,57 +2999,20 @@
           <w:rFonts w:hAnsi="宋体" w:cs="宋体" w:hint="eastAsia"/>
           <w:color w:val="000000"/>
         </w:rPr>
-        <w:t>关系型数据库和M</w:t>
-      </w:r>
-      <w:r>
+        <w:t>后端微服务。</w:t>
+      </w:r>
+      <w:r>
+        <w:rPr>
+          <w:rFonts w:hAnsi="宋体" w:cs="宋体" w:hint="eastAsia"/>
+          <w:color w:val="000000"/>
+        </w:rPr>
+        <w:t>不同服务的数据储存在不同的数据库上，加快了数据访问的一致性和效率。</w:t>
+      </w:r>
+    </w:p>
+    <w:p>
+      <w:pPr>
         <w:rPr>
           <w:rFonts w:hAnsi="宋体" w:cs="宋体"/>
-          <w:color w:val="000000"/>
-        </w:rPr>
-        <w:t>ongoDB</w:t>
-      </w:r>
-      <w:r>
-        <w:rPr>
-          <w:rFonts w:hAnsi="宋体" w:cs="宋体" w:hint="eastAsia"/>
-          <w:color w:val="000000"/>
-        </w:rPr>
-        <w:t>非关系型数据库，以及三个</w:t>
-      </w:r>
-      <w:proofErr w:type="spellStart"/>
-      <w:r>
-        <w:rPr>
-          <w:rFonts w:hAnsi="宋体" w:cs="宋体" w:hint="eastAsia"/>
-          <w:color w:val="000000"/>
-        </w:rPr>
-        <w:t>s</w:t>
-      </w:r>
-      <w:r>
-        <w:rPr>
-          <w:rFonts w:hAnsi="宋体" w:cs="宋体"/>
-          <w:color w:val="000000"/>
-        </w:rPr>
-        <w:t>pringboot</w:t>
-      </w:r>
-      <w:proofErr w:type="spellEnd"/>
-      <w:r>
-        <w:rPr>
-          <w:rFonts w:hAnsi="宋体" w:cs="宋体" w:hint="eastAsia"/>
-          <w:color w:val="000000"/>
-        </w:rPr>
-        <w:t>后端微服务。</w:t>
-      </w:r>
-      <w:r>
-        <w:rPr>
-          <w:rFonts w:hAnsi="宋体" w:cs="宋体" w:hint="eastAsia"/>
-          <w:color w:val="000000"/>
-        </w:rPr>
-        <w:t>不同服务的数据储存在不同的数据库上，加快了数据访问的一致性和效率。</w:t>
-      </w:r>
-    </w:p>
-    <w:p>
-      <w:pPr>
-        <w:rPr>
-          <w:rFonts w:hAnsi="宋体" w:cs="宋体" w:hint="eastAsia"/>
           <w:color w:val="000000"/>
         </w:rPr>
       </w:pPr>
@@ -3139,37 +3084,289 @@
         </w:rPr>
         <w:t>进程视图</w:t>
       </w:r>
+      <w:bookmarkEnd w:id="7"/>
+    </w:p>
+    <w:p>
+      <w:pPr>
+        <w:rPr>
+          <w:rFonts w:hint="eastAsia"/>
+        </w:rPr>
+      </w:pPr>
+      <w:proofErr w:type="spellStart"/>
+      <w:r>
+        <w:rPr>
+          <w:rFonts w:hint="eastAsia"/>
+        </w:rPr>
+        <w:t>Teacher</w:t>
+      </w:r>
+      <w:r>
+        <w:rPr>
+          <w:rFonts w:hint="eastAsia"/>
+        </w:rPr>
+        <w:t>application</w:t>
+      </w:r>
+      <w:proofErr w:type="spellEnd"/>
+      <w:r>
+        <w:t>,</w:t>
+      </w:r>
+      <w:r>
+        <w:rPr>
+          <w:rFonts w:hint="eastAsia"/>
+        </w:rPr>
+        <w:t xml:space="preserve"> </w:t>
+      </w:r>
+      <w:proofErr w:type="spellStart"/>
+      <w:r>
+        <w:t>Student</w:t>
+      </w:r>
+      <w:r>
+        <w:rPr>
+          <w:rFonts w:hint="eastAsia"/>
+        </w:rPr>
+        <w:t>application</w:t>
+      </w:r>
+      <w:proofErr w:type="spellEnd"/>
+      <w:r>
+        <w:rPr>
+          <w:rFonts w:hint="eastAsia"/>
+        </w:rPr>
+        <w:t>是请求产生进程</w:t>
+      </w:r>
+      <w:r>
+        <w:rPr>
+          <w:rFonts w:hint="eastAsia"/>
+        </w:rPr>
+        <w:t>，</w:t>
+      </w:r>
+      <w:proofErr w:type="spellStart"/>
+      <w:r>
+        <w:t>Course</w:t>
+      </w:r>
+      <w:r>
+        <w:rPr>
+          <w:rFonts w:hint="eastAsia"/>
+        </w:rPr>
+        <w:t>handlingprocess</w:t>
+      </w:r>
+      <w:proofErr w:type="spellEnd"/>
+      <w:r>
+        <w:t>,</w:t>
+      </w:r>
+      <w:r>
+        <w:t xml:space="preserve"> </w:t>
+      </w:r>
+      <w:proofErr w:type="spellStart"/>
+      <w:r>
+        <w:t>Homework</w:t>
+      </w:r>
+      <w:r>
+        <w:rPr>
+          <w:rFonts w:hint="eastAsia"/>
+        </w:rPr>
+        <w:t>handlingprocess</w:t>
+      </w:r>
+      <w:proofErr w:type="spellEnd"/>
+      <w:r>
+        <w:rPr>
+          <w:rFonts w:hint="eastAsia"/>
+        </w:rPr>
+        <w:t>是请求处理进程</w:t>
+      </w:r>
+      <w:r>
+        <w:rPr>
+          <w:rFonts w:hint="eastAsia"/>
+        </w:rPr>
+        <w:t>，</w:t>
+      </w:r>
+      <w:proofErr w:type="spellStart"/>
+      <w:r>
+        <w:rPr>
+          <w:rFonts w:hint="eastAsia"/>
+        </w:rPr>
+        <w:t>dataprocessingaccess</w:t>
+      </w:r>
+      <w:proofErr w:type="spellEnd"/>
+      <w:r>
+        <w:rPr>
+          <w:rFonts w:hint="eastAsia"/>
+        </w:rPr>
+        <w:t>是对于数据库系统访问的管理</w:t>
+      </w:r>
+    </w:p>
+    <w:p>
+      <w:pPr>
+        <w:rPr>
+          <w:rFonts w:hint="eastAsia"/>
+        </w:rPr>
+      </w:pPr>
+      <w:r>
+        <w:rPr>
+          <w:rFonts w:hint="eastAsia"/>
+        </w:rPr>
+        <w:t>包含的三个thread是用来异步处理系统中被操作的项目</w:t>
+      </w:r>
+    </w:p>
+    <w:p/>
+    <w:p>
+      <w:pPr>
+        <w:rPr>
+          <w:rFonts w:hint="eastAsia"/>
+        </w:rPr>
+      </w:pPr>
+      <w:r>
+        <w:rPr>
+          <w:rFonts w:hint="eastAsia"/>
+        </w:rPr>
+        <w:t>创建作业-process里面多出来的class都是用例分析里面的class，再</w:t>
+      </w:r>
+      <w:proofErr w:type="gramStart"/>
+      <w:r>
+        <w:rPr>
+          <w:rFonts w:hint="eastAsia"/>
+        </w:rPr>
+        <w:t>截个图简单</w:t>
+      </w:r>
+      <w:proofErr w:type="gramEnd"/>
+      <w:r>
+        <w:rPr>
+          <w:rFonts w:hint="eastAsia"/>
+        </w:rPr>
+        <w:t>说明一下</w:t>
+      </w:r>
+    </w:p>
+    <w:p>
+      <w:pPr>
+        <w:pStyle w:val="a9"/>
+        <w:ind w:left="0"/>
+        <w:rPr>
+          <w:noProof/>
+        </w:rPr>
+      </w:pPr>
+    </w:p>
+    <w:p>
+      <w:pPr>
+        <w:pStyle w:val="a9"/>
+        <w:ind w:left="0"/>
+        <w:rPr>
+          <w:noProof/>
+        </w:rPr>
+      </w:pPr>
+    </w:p>
+    <w:p>
+      <w:pPr>
+        <w:pStyle w:val="a9"/>
+        <w:ind w:left="0"/>
+        <w:rPr>
+          <w:noProof/>
+        </w:rPr>
+      </w:pPr>
+    </w:p>
+    <w:p>
+      <w:pPr>
+        <w:pStyle w:val="a9"/>
+        <w:ind w:left="0"/>
+      </w:pPr>
+      <w:r>
+        <w:rPr>
+          <w:noProof/>
+        </w:rPr>
+        <w:lastRenderedPageBreak/>
+        <w:drawing>
+          <wp:inline distT="0" distB="0" distL="0" distR="0" wp14:anchorId="12F399FB" wp14:editId="73927304">
+            <wp:extent cx="5943600" cy="5523865"/>
+            <wp:effectExtent l="0" t="0" r="0" b="635"/>
+            <wp:docPr id="15" name="图片 15"/>
+            <wp:cNvGraphicFramePr>
+              <a:graphicFrameLocks xmlns:a="http://schemas.openxmlformats.org/drawingml/2006/main" noChangeAspect="1"/>
+            </wp:cNvGraphicFramePr>
+            <a:graphic xmlns:a="http://schemas.openxmlformats.org/drawingml/2006/main">
+              <a:graphicData uri="http://schemas.openxmlformats.org/drawingml/2006/picture">
+                <pic:pic xmlns:pic="http://schemas.openxmlformats.org/drawingml/2006/picture">
+                  <pic:nvPicPr>
+                    <pic:cNvPr id="1" name=""/>
+                    <pic:cNvPicPr/>
+                  </pic:nvPicPr>
+                  <pic:blipFill>
+                    <a:blip r:embed="rId14"/>
+                    <a:stretch>
+                      <a:fillRect/>
+                    </a:stretch>
+                  </pic:blipFill>
+                  <pic:spPr>
+                    <a:xfrm>
+                      <a:off x="0" y="0"/>
+                      <a:ext cx="5943600" cy="5523865"/>
+                    </a:xfrm>
+                    <a:prstGeom prst="rect">
+                      <a:avLst/>
+                    </a:prstGeom>
+                  </pic:spPr>
+                </pic:pic>
+              </a:graphicData>
+            </a:graphic>
+          </wp:inline>
+        </w:drawing>
+      </w:r>
+    </w:p>
+    <w:p>
+      <w:pPr>
+        <w:pStyle w:val="a9"/>
+        <w:ind w:left="0"/>
+      </w:pPr>
+      <w:r>
+        <w:rPr>
+          <w:rFonts w:hint="eastAsia"/>
+        </w:rPr>
+        <w:t>轻量级进程-创建作业</w:t>
+      </w:r>
+      <w:bookmarkStart w:id="8" w:name="_GoBack"/>
       <w:bookmarkEnd w:id="8"/>
     </w:p>
     <w:p>
       <w:pPr>
-        <w:pStyle w:val="InfoBlue"/>
-      </w:pPr>
-      <w:r>
-        <w:t>[</w:t>
-      </w:r>
-      <w:r>
-        <w:rPr>
-          <w:rFonts w:hint="eastAsia"/>
-        </w:rPr>
-        <w:t>本节说明将系统分解为轻量级进程（单个控制线程）和重量级进程（成组的轻量级进程）的情况。本节的内容按照各个通信或交互的进程组来进行组织。说明进程之间的主要通信模式，例如消息传递、中断和会合。</w:t>
-      </w:r>
-      <w:r>
-        <w:t>]</w:t>
-      </w:r>
-    </w:p>
-    <w:p>
-      <w:pPr>
         <w:pStyle w:val="a9"/>
-        <w:rPr>
-          <w:rFonts w:hint="eastAsia"/>
-        </w:rPr>
-      </w:pPr>
-      <w:r>
-        <w:rPr>
-          <w:rFonts w:hint="eastAsia"/>
-        </w:rPr>
-        <w:t>注：暂未实现，保留注释。</w:t>
+        <w:ind w:left="0"/>
+        <w:rPr>
+          <w:rFonts w:hint="eastAsia"/>
+        </w:rPr>
+      </w:pPr>
+      <w:r>
+        <w:lastRenderedPageBreak/>
+        <w:drawing>
+          <wp:inline distT="0" distB="0" distL="0" distR="0" wp14:anchorId="5DB439E7" wp14:editId="6FDC42F7">
+            <wp:extent cx="5943600" cy="2969260"/>
+            <wp:effectExtent l="0" t="0" r="0" b="2540"/>
+            <wp:docPr id="5" name="图片 5"/>
+            <wp:cNvGraphicFramePr>
+              <a:graphicFrameLocks xmlns:a="http://schemas.openxmlformats.org/drawingml/2006/main" noChangeAspect="1"/>
+            </wp:cNvGraphicFramePr>
+            <a:graphic xmlns:a="http://schemas.openxmlformats.org/drawingml/2006/main">
+              <a:graphicData uri="http://schemas.openxmlformats.org/drawingml/2006/picture">
+                <pic:pic xmlns:pic="http://schemas.openxmlformats.org/drawingml/2006/picture">
+                  <pic:nvPicPr>
+                    <pic:cNvPr id="1" name=""/>
+                    <pic:cNvPicPr/>
+                  </pic:nvPicPr>
+                  <pic:blipFill>
+                    <a:blip r:embed="rId15"/>
+                    <a:stretch>
+                      <a:fillRect/>
+                    </a:stretch>
+                  </pic:blipFill>
+                  <pic:spPr>
+                    <a:xfrm>
+                      <a:off x="0" y="0"/>
+                      <a:ext cx="5943600" cy="2969260"/>
+                    </a:xfrm>
+                    <a:prstGeom prst="rect">
+                      <a:avLst/>
+                    </a:prstGeom>
+                  </pic:spPr>
+                </pic:pic>
+              </a:graphicData>
+            </a:graphic>
+          </wp:inline>
+        </w:drawing>
       </w:r>
     </w:p>
     <w:p>
@@ -3190,9 +3387,6 @@
       <w:pPr>
         <w:pStyle w:val="a9"/>
         <w:ind w:left="0"/>
-        <w:rPr>
-          <w:rFonts w:hint="eastAsia"/>
-        </w:rPr>
       </w:pPr>
       <w:r>
         <w:rPr>
@@ -3271,7 +3465,7 @@
                     </pic:cNvPicPr>
                   </pic:nvPicPr>
                   <pic:blipFill>
-                    <a:blip r:embed="rId14">
+                    <a:blip r:embed="rId16">
                       <a:extLst>
                         <a:ext uri="{28A0092B-C50C-407E-A947-70E740481C1C}">
                           <a14:useLocalDpi xmlns:a14="http://schemas.microsoft.com/office/drawing/2010/main" val="0"/>
@@ -3308,7 +3502,7 @@
         <w:pStyle w:val="af1"/>
         <w:widowControl/>
         <w:rPr>
-          <w:rFonts w:ascii="宋体" w:hAnsi="宋体" w:cs="宋体" w:hint="eastAsia"/>
+          <w:rFonts w:ascii="宋体" w:hAnsi="宋体" w:cs="宋体"/>
           <w:color w:val="000000"/>
           <w:sz w:val="20"/>
           <w:szCs w:val="20"/>
@@ -3356,7 +3550,7 @@
         <w:pStyle w:val="af1"/>
         <w:widowControl/>
         <w:rPr>
-          <w:rFonts w:ascii="宋体" w:hAnsi="宋体" w:cs="宋体" w:hint="eastAsia"/>
+          <w:rFonts w:ascii="宋体" w:hAnsi="宋体" w:cs="宋体"/>
           <w:color w:val="000000"/>
           <w:sz w:val="20"/>
           <w:szCs w:val="20"/>
@@ -3377,7 +3571,7 @@
         <w:pStyle w:val="af1"/>
         <w:widowControl/>
         <w:rPr>
-          <w:rFonts w:ascii="宋体" w:hAnsi="宋体" w:cs="宋体" w:hint="eastAsia"/>
+          <w:rFonts w:ascii="宋体" w:hAnsi="宋体" w:cs="宋体"/>
           <w:color w:val="000000"/>
           <w:sz w:val="20"/>
           <w:szCs w:val="20"/>
@@ -3425,7 +3619,7 @@
         <w:pStyle w:val="af1"/>
         <w:widowControl/>
         <w:rPr>
-          <w:rFonts w:ascii="宋体" w:hAnsi="宋体" w:cs="宋体" w:hint="eastAsia"/>
+          <w:rFonts w:ascii="宋体" w:hAnsi="宋体" w:cs="宋体"/>
           <w:color w:val="000000"/>
           <w:sz w:val="20"/>
           <w:szCs w:val="20"/>
@@ -3446,7 +3640,7 @@
         <w:pStyle w:val="af1"/>
         <w:widowControl/>
         <w:rPr>
-          <w:rFonts w:ascii="宋体" w:hAnsi="宋体" w:cs="宋体" w:hint="eastAsia"/>
+          <w:rFonts w:ascii="宋体" w:hAnsi="宋体" w:cs="宋体"/>
           <w:color w:val="000000"/>
           <w:sz w:val="20"/>
           <w:szCs w:val="20"/>
@@ -3494,7 +3688,7 @@
         <w:pStyle w:val="af1"/>
         <w:widowControl/>
         <w:rPr>
-          <w:rFonts w:ascii="宋体" w:hAnsi="宋体" w:cs="宋体" w:hint="eastAsia"/>
+          <w:rFonts w:ascii="宋体" w:hAnsi="宋体" w:cs="宋体"/>
           <w:color w:val="000000"/>
           <w:sz w:val="20"/>
           <w:szCs w:val="20"/>
@@ -3515,7 +3709,7 @@
         <w:pStyle w:val="af1"/>
         <w:widowControl/>
         <w:rPr>
-          <w:rFonts w:ascii="宋体" w:hAnsi="宋体" w:cs="宋体" w:hint="eastAsia"/>
+          <w:rFonts w:ascii="宋体" w:hAnsi="宋体" w:cs="宋体"/>
           <w:color w:val="000000"/>
           <w:sz w:val="20"/>
           <w:szCs w:val="20"/>
@@ -3563,7 +3757,7 @@
         <w:pStyle w:val="af1"/>
         <w:widowControl/>
         <w:rPr>
-          <w:rFonts w:ascii="宋体" w:hAnsi="宋体" w:cs="宋体" w:hint="eastAsia"/>
+          <w:rFonts w:ascii="宋体" w:hAnsi="宋体" w:cs="宋体"/>
           <w:color w:val="000000"/>
           <w:sz w:val="20"/>
           <w:szCs w:val="20"/>
@@ -3604,7 +3798,7 @@
         <w:pStyle w:val="af1"/>
         <w:widowControl/>
         <w:rPr>
-          <w:rFonts w:ascii="宋体" w:hAnsi="宋体" w:cs="宋体" w:hint="eastAsia"/>
+          <w:rFonts w:ascii="宋体" w:hAnsi="宋体" w:cs="宋体"/>
           <w:color w:val="000000"/>
           <w:sz w:val="20"/>
           <w:szCs w:val="20"/>
@@ -3706,17 +3900,17 @@
         <w:pStyle w:val="a9"/>
         <w:ind w:left="0"/>
         <w:rPr>
+          <w:rFonts w:hAnsi="宋体" w:cs="宋体"/>
+          <w:snapToGrid/>
+          <w:color w:val="000000"/>
+        </w:rPr>
+      </w:pPr>
+      <w:r>
+        <w:rPr>
           <w:rFonts w:hAnsi="宋体" w:cs="宋体" w:hint="eastAsia"/>
           <w:snapToGrid/>
           <w:color w:val="000000"/>
         </w:rPr>
-      </w:pPr>
-      <w:r>
-        <w:rPr>
-          <w:rFonts w:hAnsi="宋体" w:cs="宋体" w:hint="eastAsia"/>
-          <w:snapToGrid/>
-          <w:color w:val="000000"/>
-        </w:rPr>
         <w:t>用于接收和分发来自前端用户的请求。</w:t>
       </w:r>
     </w:p>
@@ -3735,32 +3929,63 @@
       </w:r>
       <w:bookmarkEnd w:id="10"/>
     </w:p>
-    <w:p>
-      <w:pPr>
-        <w:pStyle w:val="InfoBlue"/>
-      </w:pPr>
-      <w:r>
-        <w:t>[</w:t>
-      </w:r>
-      <w:r>
-        <w:rPr>
-          <w:rFonts w:hint="eastAsia"/>
-        </w:rPr>
-        <w:t>本节说明实现模型的整体结构、软件分解为实现模型中的层和子系统的情况，以及所有在构架方面具有重要意义的构件。</w:t>
-      </w:r>
-      <w:r>
-        <w:t>]</w:t>
-      </w:r>
-    </w:p>
+    <w:p/>
     <w:p>
       <w:pPr>
         <w:pStyle w:val="a9"/>
-      </w:pPr>
-      <w:r>
-        <w:rPr>
-          <w:rFonts w:hint="eastAsia"/>
-        </w:rPr>
-        <w:t>注：暂未实现，保留注释。</w:t>
+        <w:ind w:left="0"/>
+      </w:pPr>
+      <w:r>
+        <w:rPr>
+          <w:rFonts w:hint="eastAsia"/>
+        </w:rPr>
+        <w:t>学易-云作业平台的实现视图主要分为三个部分，一个为前端的客户端组件，包含了网页图形界面以及页面逻辑与应用。这个组件会通过指定的端口向三个主要服务组件：鉴权服务器组件，课程服务器组件，作业服务器组件发起请求。其中作业服务器组件和课程服务器组件还会通过智能服务接口调用一些第三方提供的外部服务（例如图像识别服务）。</w:t>
+      </w:r>
+    </w:p>
+    <w:p>
+      <w:pPr>
+        <w:pStyle w:val="a9"/>
+        <w:ind w:left="0"/>
+      </w:pPr>
+      <w:r>
+        <w:rPr>
+          <w:noProof/>
+        </w:rPr>
+        <w:drawing>
+          <wp:inline distT="0" distB="0" distL="0" distR="0" wp14:anchorId="22EB064A" wp14:editId="0F8737DF">
+            <wp:extent cx="6175505" cy="3281045"/>
+            <wp:effectExtent l="0" t="0" r="0" b="0"/>
+            <wp:docPr id="11" name="图片 11"/>
+            <wp:cNvGraphicFramePr>
+              <a:graphicFrameLocks xmlns:a="http://schemas.openxmlformats.org/drawingml/2006/main" noChangeAspect="1"/>
+            </wp:cNvGraphicFramePr>
+            <a:graphic xmlns:a="http://schemas.openxmlformats.org/drawingml/2006/main">
+              <a:graphicData uri="http://schemas.openxmlformats.org/drawingml/2006/picture">
+                <pic:pic xmlns:pic="http://schemas.openxmlformats.org/drawingml/2006/picture">
+                  <pic:nvPicPr>
+                    <pic:cNvPr id="1" name=""/>
+                    <pic:cNvPicPr/>
+                  </pic:nvPicPr>
+                  <pic:blipFill>
+                    <a:blip r:embed="rId17"/>
+                    <a:stretch>
+                      <a:fillRect/>
+                    </a:stretch>
+                  </pic:blipFill>
+                  <pic:spPr>
+                    <a:xfrm>
+                      <a:off x="0" y="0"/>
+                      <a:ext cx="6200858" cy="3294515"/>
+                    </a:xfrm>
+                    <a:prstGeom prst="rect">
+                      <a:avLst/>
+                    </a:prstGeom>
+                  </pic:spPr>
+                </pic:pic>
+              </a:graphicData>
+            </a:graphic>
+          </wp:inline>
+        </w:drawing>
       </w:r>
     </w:p>
     <w:p>
@@ -3773,54 +3998,87 @@
         <w:rPr>
           <w:rFonts w:hint="eastAsia"/>
         </w:rPr>
-        <w:t>数据视图（可选）</w:t>
+        <w:t>数据视图</w:t>
       </w:r>
       <w:bookmarkEnd w:id="11"/>
     </w:p>
     <w:p>
-      <w:pPr>
-        <w:pStyle w:val="InfoBlue"/>
-      </w:pPr>
-      <w:r>
-        <w:t>[</w:t>
-      </w:r>
-      <w:r>
-        <w:rPr>
-          <w:rFonts w:hint="eastAsia"/>
-        </w:rPr>
-        <w:t>从永久性数据存储方面来对系统进行说明。如果</w:t>
+      <w:r>
+        <w:rPr>
+          <w:rFonts w:hint="eastAsia"/>
+        </w:rPr>
+        <w:t>数据视图</w:t>
       </w:r>
       <w:proofErr w:type="gramStart"/>
       <w:r>
         <w:rPr>
           <w:rFonts w:hint="eastAsia"/>
         </w:rPr>
-        <w:t>几乎或</w:t>
+        <w:t>在学易</w:t>
       </w:r>
       <w:proofErr w:type="gramEnd"/>
       <w:r>
         <w:rPr>
           <w:rFonts w:hint="eastAsia"/>
         </w:rPr>
-        <w:t>根本没有永久性数据，或者设计模型与数据模型之间的转换并不重要，那么本节就为可选。</w:t>
-      </w:r>
-      <w:r>
-        <w:t>]</w:t>
-      </w:r>
-    </w:p>
-    <w:p>
-      <w:pPr>
-        <w:pStyle w:val="a9"/>
-        <w:ind w:left="0" w:firstLine="720"/>
-        <w:rPr>
-          <w:rFonts w:hint="eastAsia"/>
-        </w:rPr>
-      </w:pPr>
-      <w:r>
-        <w:rPr>
-          <w:rFonts w:hint="eastAsia"/>
-        </w:rPr>
-        <w:t>注：暂未实现，保留注释。</w:t>
+        <w:t>-云作业平台中是较为关键的，平台有责任与义务持久化好每一位用户的使用数据，保证学习平台数据的一致性与数据统计的方便性。数据视图由概念模型生成，并在概念模型的基础上进行了细化，包括主键</w:t>
+      </w:r>
+      <w:proofErr w:type="gramStart"/>
+      <w:r>
+        <w:rPr>
+          <w:rFonts w:hint="eastAsia"/>
+        </w:rPr>
+        <w:t>和外键的</w:t>
+      </w:r>
+      <w:proofErr w:type="gramEnd"/>
+      <w:r>
+        <w:rPr>
+          <w:rFonts w:hint="eastAsia"/>
+        </w:rPr>
+        <w:t>完善，数据冗余的添加。</w:t>
+      </w:r>
+    </w:p>
+    <w:p>
+      <w:r>
+        <w:rPr>
+          <w:noProof/>
+        </w:rPr>
+        <w:lastRenderedPageBreak/>
+        <w:drawing>
+          <wp:inline distT="0" distB="0" distL="0" distR="0" wp14:anchorId="059DC5E2" wp14:editId="27EE4C96">
+            <wp:extent cx="5943600" cy="3938270"/>
+            <wp:effectExtent l="0" t="0" r="0" b="5080"/>
+            <wp:docPr id="12" name="图片 12"/>
+            <wp:cNvGraphicFramePr>
+              <a:graphicFrameLocks xmlns:a="http://schemas.openxmlformats.org/drawingml/2006/main" noChangeAspect="1"/>
+            </wp:cNvGraphicFramePr>
+            <a:graphic xmlns:a="http://schemas.openxmlformats.org/drawingml/2006/main">
+              <a:graphicData uri="http://schemas.openxmlformats.org/drawingml/2006/picture">
+                <pic:pic xmlns:pic="http://schemas.openxmlformats.org/drawingml/2006/picture">
+                  <pic:nvPicPr>
+                    <pic:cNvPr id="1" name=""/>
+                    <pic:cNvPicPr/>
+                  </pic:nvPicPr>
+                  <pic:blipFill>
+                    <a:blip r:embed="rId18"/>
+                    <a:stretch>
+                      <a:fillRect/>
+                    </a:stretch>
+                  </pic:blipFill>
+                  <pic:spPr>
+                    <a:xfrm>
+                      <a:off x="0" y="0"/>
+                      <a:ext cx="5943600" cy="3938270"/>
+                    </a:xfrm>
+                    <a:prstGeom prst="rect">
+                      <a:avLst/>
+                    </a:prstGeom>
+                  </pic:spPr>
+                </pic:pic>
+              </a:graphicData>
+            </a:graphic>
+          </wp:inline>
+        </w:drawing>
       </w:r>
     </w:p>
     <w:p>
@@ -3833,50 +4091,307 @@
         <w:rPr>
           <w:rFonts w:hint="eastAsia"/>
         </w:rPr>
+        <w:t>关键设计思想</w:t>
+      </w:r>
+    </w:p>
+    <w:p>
+      <w:pPr>
+        <w:pStyle w:val="2"/>
+        <w:rPr>
+          <w:b w:val="0"/>
+        </w:rPr>
+      </w:pPr>
+      <w:r>
+        <w:rPr>
+          <w:b w:val="0"/>
+        </w:rPr>
+        <w:t>采用</w:t>
+      </w:r>
+      <w:proofErr w:type="gramStart"/>
+      <w:r>
+        <w:rPr>
+          <w:b w:val="0"/>
+        </w:rPr>
+        <w:t>微服务</w:t>
+      </w:r>
+      <w:proofErr w:type="gramEnd"/>
+      <w:r>
+        <w:rPr>
+          <w:b w:val="0"/>
+        </w:rPr>
+        <w:t>的方式</w:t>
+      </w:r>
+      <w:r>
+        <w:rPr>
+          <w:b w:val="0"/>
+        </w:rPr>
+        <w:t>来设计和部署后端服务：</w:t>
+      </w:r>
+      <w:r>
+        <w:rPr>
+          <w:rFonts w:hint="eastAsia"/>
+          <w:b w:val="0"/>
+        </w:rPr>
+        <w:t>大作业中要</w:t>
+      </w:r>
+      <w:r>
+        <w:rPr>
+          <w:b w:val="0"/>
+        </w:rPr>
+        <w:t>求支持</w:t>
+      </w:r>
+      <w:r>
+        <w:rPr>
+          <w:rFonts w:hint="eastAsia"/>
+          <w:b w:val="0"/>
+        </w:rPr>
+        <w:t>1000个</w:t>
+      </w:r>
+      <w:r>
+        <w:rPr>
+          <w:b w:val="0"/>
+        </w:rPr>
+        <w:t>并发用</w:t>
+      </w:r>
+      <w:r>
+        <w:rPr>
+          <w:rFonts w:hint="eastAsia"/>
+          <w:b w:val="0"/>
+        </w:rPr>
+        <w:t>户</w:t>
+      </w:r>
+      <w:r>
+        <w:rPr>
+          <w:b w:val="0"/>
+        </w:rPr>
+        <w:t>，</w:t>
+      </w:r>
+      <w:r>
+        <w:rPr>
+          <w:rFonts w:hint="eastAsia"/>
+          <w:b w:val="0"/>
+        </w:rPr>
+        <w:t>（主要接口的）最</w:t>
+      </w:r>
+      <w:r>
+        <w:rPr>
+          <w:b w:val="0"/>
+        </w:rPr>
+        <w:t>长</w:t>
+      </w:r>
+      <w:r>
+        <w:rPr>
+          <w:rFonts w:hint="eastAsia"/>
+          <w:b w:val="0"/>
+        </w:rPr>
+        <w:t>响</w:t>
+      </w:r>
+      <w:r>
+        <w:rPr>
+          <w:b w:val="0"/>
+        </w:rPr>
+        <w:t>应时间</w:t>
+      </w:r>
+      <w:r>
+        <w:rPr>
+          <w:rFonts w:hint="eastAsia"/>
+          <w:b w:val="0"/>
+        </w:rPr>
+        <w:t>为3秒，因而一项服务涉及的工作不能太多，否则以项目经费所能承担起的服务器无法保证高</w:t>
+      </w:r>
+      <w:proofErr w:type="gramStart"/>
+      <w:r>
+        <w:rPr>
+          <w:rFonts w:hint="eastAsia"/>
+          <w:b w:val="0"/>
+        </w:rPr>
+        <w:t>并发低</w:t>
+      </w:r>
+      <w:proofErr w:type="gramEnd"/>
+      <w:r>
+        <w:rPr>
+          <w:rFonts w:hint="eastAsia"/>
+          <w:b w:val="0"/>
+        </w:rPr>
+        <w:t>时延的要求。经过仔细观察，</w:t>
+      </w:r>
+      <w:proofErr w:type="gramStart"/>
+      <w:r>
+        <w:rPr>
+          <w:rFonts w:hint="eastAsia"/>
+          <w:b w:val="0"/>
+        </w:rPr>
+        <w:t>本云作业</w:t>
+      </w:r>
+      <w:proofErr w:type="gramEnd"/>
+      <w:r>
+        <w:rPr>
+          <w:rFonts w:hint="eastAsia"/>
+          <w:b w:val="0"/>
+        </w:rPr>
+        <w:t>平台的服务可以基本被划分为鉴权服务，作业服务，课程服务三个方面，不同服务（模块）间低耦合，服务内部高内聚，因而我们全线采用了</w:t>
+      </w:r>
+      <w:proofErr w:type="gramStart"/>
+      <w:r>
+        <w:rPr>
+          <w:rFonts w:hint="eastAsia"/>
+          <w:b w:val="0"/>
+        </w:rPr>
+        <w:t>微服务</w:t>
+      </w:r>
+      <w:proofErr w:type="gramEnd"/>
+      <w:r>
+        <w:rPr>
+          <w:rFonts w:hint="eastAsia"/>
+          <w:b w:val="0"/>
+        </w:rPr>
+        <w:t>的设计思想和设计理念，可以有效提高服务的质量和速度。</w:t>
+      </w:r>
+    </w:p>
+    <w:p>
+      <w:pPr>
+        <w:pStyle w:val="2"/>
+        <w:rPr>
+          <w:b w:val="0"/>
+        </w:rPr>
+      </w:pPr>
+      <w:r>
+        <w:rPr>
+          <w:rFonts w:hint="eastAsia"/>
+          <w:b w:val="0"/>
+        </w:rPr>
+        <w:t>同样为了达到高</w:t>
+      </w:r>
+      <w:proofErr w:type="gramStart"/>
+      <w:r>
+        <w:rPr>
+          <w:rFonts w:hint="eastAsia"/>
+          <w:b w:val="0"/>
+        </w:rPr>
+        <w:t>并发低</w:t>
+      </w:r>
+      <w:proofErr w:type="gramEnd"/>
+      <w:r>
+        <w:rPr>
+          <w:rFonts w:hint="eastAsia"/>
+          <w:b w:val="0"/>
+        </w:rPr>
+        <w:t>时延的要求，我们在设计</w:t>
+      </w:r>
+      <w:proofErr w:type="spellStart"/>
+      <w:r>
+        <w:rPr>
+          <w:rFonts w:hint="eastAsia"/>
+          <w:b w:val="0"/>
+        </w:rPr>
+        <w:t>s</w:t>
+      </w:r>
+      <w:r>
+        <w:rPr>
+          <w:b w:val="0"/>
+        </w:rPr>
+        <w:t>ql</w:t>
+      </w:r>
+      <w:proofErr w:type="spellEnd"/>
+      <w:r>
+        <w:rPr>
+          <w:rFonts w:hint="eastAsia"/>
+          <w:b w:val="0"/>
+        </w:rPr>
+        <w:t>时对结构化数据进行了大量冗余操作，保证简单的</w:t>
+      </w:r>
+      <w:proofErr w:type="spellStart"/>
+      <w:r>
+        <w:rPr>
+          <w:rFonts w:hint="eastAsia"/>
+          <w:b w:val="0"/>
+        </w:rPr>
+        <w:t>s</w:t>
+      </w:r>
+      <w:r>
+        <w:rPr>
+          <w:b w:val="0"/>
+        </w:rPr>
+        <w:t>ql</w:t>
+      </w:r>
+      <w:proofErr w:type="spellEnd"/>
+      <w:r>
+        <w:rPr>
+          <w:rFonts w:hint="eastAsia"/>
+          <w:b w:val="0"/>
+        </w:rPr>
+        <w:t>语句就可以拿到所需数据，无需大量的j</w:t>
+      </w:r>
+      <w:r>
+        <w:rPr>
+          <w:b w:val="0"/>
+        </w:rPr>
+        <w:t>oin</w:t>
+      </w:r>
+      <w:r>
+        <w:rPr>
+          <w:rFonts w:hint="eastAsia"/>
+          <w:b w:val="0"/>
+        </w:rPr>
+        <w:t>操作，同时不会造成过多的储存冗余。举个例子：错题本相关服务的后端实现中，本来要先拿到学生完成的作业，根据作业i</w:t>
+      </w:r>
+      <w:r>
+        <w:rPr>
+          <w:b w:val="0"/>
+        </w:rPr>
+        <w:t>d</w:t>
+      </w:r>
+      <w:r>
+        <w:rPr>
+          <w:rFonts w:hint="eastAsia"/>
+          <w:b w:val="0"/>
+        </w:rPr>
+        <w:t>获取原本的作业内容，再与用户的表去做j</w:t>
+      </w:r>
+      <w:r>
+        <w:rPr>
+          <w:b w:val="0"/>
+        </w:rPr>
+        <w:t>oin</w:t>
+      </w:r>
+      <w:r>
+        <w:rPr>
+          <w:rFonts w:hint="eastAsia"/>
+          <w:b w:val="0"/>
+        </w:rPr>
+        <w:t>，这样一来性能损失很严重。于是我们把老师布置的作业的部分字段放在了学生提交作业的表中，再把部分用户信息也放在了同一张表中，极大提升了性能。</w:t>
+      </w:r>
+      <w:r>
+        <w:rPr>
+          <w:b w:val="0"/>
+        </w:rPr>
+        <w:t xml:space="preserve"> </w:t>
+      </w:r>
+    </w:p>
+    <w:p>
+      <w:pPr>
+        <w:pStyle w:val="1"/>
+        <w:ind w:left="360" w:hanging="360"/>
+      </w:pPr>
+      <w:r>
+        <w:rPr>
+          <w:rFonts w:hint="eastAsia"/>
+        </w:rPr>
         <w:t>核心算法设计</w:t>
       </w:r>
-      <w:r>
-        <w:rPr>
-          <w:rFonts w:hint="eastAsia"/>
-        </w:rPr>
-        <w:t>（可选）</w:t>
-      </w:r>
       <w:bookmarkEnd w:id="12"/>
     </w:p>
     <w:p>
-      <w:pPr>
-        <w:pStyle w:val="InfoBlue"/>
-      </w:pPr>
-      <w:r>
-        <w:t>[</w:t>
-      </w:r>
-      <w:r>
-        <w:rPr>
-          <w:rFonts w:hint="eastAsia"/>
-        </w:rPr>
-        <w:t>对系统中的核心算法进行设计。如果没有什么重要的算法，那么本节就为可选。</w:t>
-      </w:r>
-      <w:r>
-        <w:t>]</w:t>
-      </w:r>
-    </w:p>
-    <w:p>
-      <w:pPr>
-        <w:pStyle w:val="a9"/>
-        <w:rPr>
-          <w:rFonts w:hint="eastAsia"/>
-        </w:rPr>
-      </w:pPr>
-      <w:r>
-        <w:rPr>
-          <w:rFonts w:hint="eastAsia"/>
-        </w:rPr>
-        <w:t>注：暂未实现，保留注释。</w:t>
+      <w:r>
+        <w:rPr>
+          <w:rFonts w:hint="eastAsia"/>
+        </w:rPr>
+        <w:t>暂无</w:t>
       </w:r>
     </w:p>
     <w:sectPr>
-      <w:headerReference w:type="default" r:id="rId15"/>
-      <w:footerReference w:type="default" r:id="rId16"/>
+      <w:headerReference w:type="default" r:id="rId19"/>
+      <w:footerReference w:type="default" r:id="rId20"/>
       <w:pgSz w:w="12240" w:h="15840" w:code="1"/>
       <w:pgMar w:top="1440" w:right="1440" w:bottom="1440" w:left="1440" w:header="720" w:footer="720" w:gutter="0"/>
       <w:cols w:space="720"/>
@@ -4067,7 +4582,7 @@
               <w:rFonts w:ascii="Times New Roman"/>
               <w:noProof/>
             </w:rPr>
-            <w:t>4</w:t>
+            <w:t>10</w:t>
           </w:r>
           <w:r>
             <w:rPr>
@@ -4114,7 +4629,7 @@
               <w:rStyle w:val="a8"/>
               <w:noProof/>
             </w:rPr>
-            <w:t>10</w:t>
+            <w:t>13</w:t>
           </w:r>
           <w:r>
             <w:rPr>

</xml_diff>